<commit_message>
Correct minor error at the document.
</commit_message>
<xml_diff>
--- a/PL3-CRA.docx
+++ b/PL3-CRA.docx
@@ -888,12 +888,21 @@
         <w:t xml:space="preserve"> </w:t>
       </w:r>
       <w:proofErr w:type="spellStart"/>
+      <w:proofErr w:type="gramStart"/>
       <w:r>
         <w:rPr>
           <w:i/>
           <w:iCs/>
         </w:rPr>
-        <w:t>suma_racionales</w:t>
+        <w:t>suma</w:t>
+      </w:r>
+      <w:proofErr w:type="gramEnd"/>
+      <w:r>
+        <w:rPr>
+          <w:i/>
+          <w:iCs/>
+        </w:rPr>
+        <w:t>_racionales</w:t>
       </w:r>
       <w:proofErr w:type="spellEnd"/>
       <w:r>
@@ -1203,12 +1212,21 @@
         <w:t xml:space="preserve"> </w:t>
       </w:r>
       <w:proofErr w:type="spellStart"/>
+      <w:proofErr w:type="gramStart"/>
       <w:r>
         <w:rPr>
           <w:i/>
           <w:iCs/>
         </w:rPr>
-        <w:t>suma_matrices</w:t>
+        <w:t>suma</w:t>
+      </w:r>
+      <w:proofErr w:type="gramEnd"/>
+      <w:r>
+        <w:rPr>
+          <w:i/>
+          <w:iCs/>
+        </w:rPr>
+        <w:t>_matrices</w:t>
       </w:r>
       <w:proofErr w:type="spellEnd"/>
       <w:r>
@@ -1347,6 +1365,7 @@
       <w:r>
         <w:t xml:space="preserve"> El nombre de la función es </w:t>
       </w:r>
+      <w:proofErr w:type="gramStart"/>
       <w:r>
         <w:rPr>
           <w:i/>
@@ -1357,6 +1376,7 @@
       <w:r>
         <w:t>.</w:t>
       </w:r>
+      <w:proofErr w:type="gramEnd"/>
     </w:p>
     <w:p>
       <w:pPr>
@@ -1377,6 +1397,7 @@
       <w:r>
         <w:t xml:space="preserve"> El nombre de la función es </w:t>
       </w:r>
+      <w:proofErr w:type="gramStart"/>
       <w:r>
         <w:rPr>
           <w:i/>
@@ -1384,6 +1405,7 @@
         </w:rPr>
         <w:t>inversa</w:t>
       </w:r>
+      <w:proofErr w:type="gramEnd"/>
       <w:r>
         <w:t>.</w:t>
       </w:r>
@@ -1492,8 +1514,6 @@
       <w:r>
         <w:t xml:space="preserve"> de pruebas y lo indicado en la práctica.</w:t>
       </w:r>
-      <w:bookmarkStart w:id="1" w:name="_GoBack"/>
-      <w:bookmarkEnd w:id="1"/>
     </w:p>
     <w:p>
       <w:pPr>
@@ -1638,15 +1658,27 @@
         <w:jc w:val="both"/>
       </w:pPr>
       <w:r>
-        <w:t>Producto del coeficiente de una matriz.</w:t>
-      </w:r>
-    </w:p>
-    <w:p>
-      <w:pPr>
-        <w:jc w:val="both"/>
-      </w:pPr>
-      <w:r>
-        <w:t>Se han tenido en cuenta los negativos de tal manera que en cada operación se realice una previa comprobación en la que se ponga el negativo en el numerador si este tiene símbolo negativo sólo en el denominador. En caso contrario, si tiene símbolo negativo tanto en el numerador como en el denominador, el número racional se tomará como un número positivo. De esta manera lograremos que todas las operaciones se hagan de forma correcta, ya sea un número positivo o uno negativo.</w:t>
+        <w:t xml:space="preserve">Producto </w:t>
+      </w:r>
+      <w:r>
+        <w:t xml:space="preserve">de una coeficiente o constante con </w:t>
+      </w:r>
+      <w:r>
+        <w:t>una matriz.</w:t>
+      </w:r>
+    </w:p>
+    <w:p>
+      <w:pPr>
+        <w:jc w:val="both"/>
+      </w:pPr>
+      <w:r>
+        <w:t xml:space="preserve">Se han tenido en cuenta los negativos de tal manera que en cada operación se realice una previa comprobación en la que se ponga el negativo en el numerador si este tiene símbolo negativo sólo en el denominador. En caso contrario, si tiene símbolo negativo </w:t>
+      </w:r>
+      <w:r>
+        <w:t xml:space="preserve">está </w:t>
+      </w:r>
+      <w:r>
+        <w:t>tanto en el numerador como en el denominador, el número racional se tomará como un número positivo. De esta manera lograremos que todas las operaciones se hagan de forma correcta, ya sea un número positivo o uno negativo.</w:t>
       </w:r>
     </w:p>
     <w:p>
@@ -1657,7 +1689,10 @@
         <w:t xml:space="preserve">Además, hemos añadido en cada función la línea a ejecutar para probar que funciona correctamente. La mayoría son las proporcionadas en el documento de pruebas, por lo que sólo hemos añadido las restantes. </w:t>
       </w:r>
     </w:p>
-    <w:p/>
+    <w:p>
+      <w:bookmarkStart w:id="1" w:name="_GoBack"/>
+      <w:bookmarkEnd w:id="1"/>
+    </w:p>
     <w:sectPr>
       <w:pgSz w:w="11906" w:h="16838"/>
       <w:pgMar w:top="1417" w:right="1701" w:bottom="1417" w:left="1701" w:header="708" w:footer="708" w:gutter="0"/>
@@ -2740,6 +2775,7 @@
     <w:rsid w:val="0084373D"/>
     <w:rsid w:val="009F44E1"/>
     <w:rsid w:val="00A405CA"/>
+    <w:rsid w:val="00BD7386"/>
     <w:rsid w:val="00BE28CD"/>
     <w:rsid w:val="00CB10F8"/>
     <w:rsid w:val="00D62AE9"/>
@@ -3545,7 +3581,7 @@
 </file>
 
 <file path=customXml/itemProps2.xml><?xml version="1.0" encoding="utf-8"?>
-<ds:datastoreItem xmlns:ds="http://schemas.openxmlformats.org/officeDocument/2006/customXml" ds:itemID="{1FC7C6C1-022F-47B9-949B-15EA83584933}">
+<ds:datastoreItem xmlns:ds="http://schemas.openxmlformats.org/officeDocument/2006/customXml" ds:itemID="{2ED8DA60-650D-4E84-9B83-32D833B6191D}">
   <ds:schemaRefs>
     <ds:schemaRef ds:uri="http://schemas.openxmlformats.org/officeDocument/2006/bibliography"/>
   </ds:schemaRefs>

</xml_diff>

<commit_message>
Renamed the test file, minor changes at the word file, added comments to the racionales.rkt file and corrected the range function.
</commit_message>
<xml_diff>
--- a/PL3-CRA.docx
+++ b/PL3-CRA.docx
@@ -852,7 +852,6 @@
       <w:r>
         <w:t xml:space="preserve"> </w:t>
       </w:r>
-      <w:proofErr w:type="spellStart"/>
       <w:r>
         <w:rPr>
           <w:i/>
@@ -860,7 +859,6 @@
         </w:rPr>
         <w:t>reduc_canonica</w:t>
       </w:r>
-      <w:proofErr w:type="spellEnd"/>
       <w:r>
         <w:t>.</w:t>
       </w:r>
@@ -887,7 +885,6 @@
       <w:r>
         <w:t xml:space="preserve"> </w:t>
       </w:r>
-      <w:proofErr w:type="spellStart"/>
       <w:proofErr w:type="gramStart"/>
       <w:r>
         <w:rPr>
@@ -904,7 +901,6 @@
         </w:rPr>
         <w:t>_racionales</w:t>
       </w:r>
-      <w:proofErr w:type="spellEnd"/>
       <w:r>
         <w:t>.</w:t>
       </w:r>
@@ -939,7 +935,6 @@
       <w:r>
         <w:t xml:space="preserve"> </w:t>
       </w:r>
-      <w:proofErr w:type="spellStart"/>
       <w:r>
         <w:rPr>
           <w:i/>
@@ -947,7 +942,6 @@
         </w:rPr>
         <w:t>prod_racionales</w:t>
       </w:r>
-      <w:proofErr w:type="spellEnd"/>
       <w:r>
         <w:t>.</w:t>
       </w:r>
@@ -974,7 +968,6 @@
       <w:r>
         <w:t xml:space="preserve"> El nombre de la función es </w:t>
       </w:r>
-      <w:proofErr w:type="spellStart"/>
       <w:r>
         <w:rPr>
           <w:i/>
@@ -982,7 +975,6 @@
         </w:rPr>
         <w:t>inverso_racionales</w:t>
       </w:r>
-      <w:proofErr w:type="spellEnd"/>
       <w:r>
         <w:t>.</w:t>
       </w:r>
@@ -1025,7 +1017,6 @@
       <w:r>
         <w:t xml:space="preserve">El nombre de la función es </w:t>
       </w:r>
-      <w:proofErr w:type="spellStart"/>
       <w:r>
         <w:rPr>
           <w:i/>
@@ -1033,7 +1024,6 @@
         </w:rPr>
         <w:t>mayor_racional</w:t>
       </w:r>
-      <w:proofErr w:type="spellEnd"/>
       <w:r>
         <w:t>.</w:t>
       </w:r>
@@ -1059,7 +1049,6 @@
       <w:r>
         <w:t xml:space="preserve">El nombre de la función es </w:t>
       </w:r>
-      <w:proofErr w:type="spellStart"/>
       <w:r>
         <w:rPr>
           <w:i/>
@@ -1067,7 +1056,6 @@
         </w:rPr>
         <w:t>menor_racional</w:t>
       </w:r>
-      <w:proofErr w:type="spellEnd"/>
       <w:r>
         <w:t>.</w:t>
       </w:r>
@@ -1093,7 +1081,6 @@
       <w:r>
         <w:t xml:space="preserve">El nombre de la función es </w:t>
       </w:r>
-      <w:proofErr w:type="spellStart"/>
       <w:r>
         <w:rPr>
           <w:i/>
@@ -1101,7 +1088,6 @@
         </w:rPr>
         <w:t>esigual_racional</w:t>
       </w:r>
-      <w:proofErr w:type="spellEnd"/>
       <w:r>
         <w:t>.</w:t>
       </w:r>
@@ -1124,7 +1110,6 @@
       <w:r>
         <w:t xml:space="preserve">El nombre de la función es </w:t>
       </w:r>
-      <w:proofErr w:type="spellStart"/>
       <w:r>
         <w:rPr>
           <w:i/>
@@ -1132,7 +1117,6 @@
         </w:rPr>
         <w:t>mayorigual_racional</w:t>
       </w:r>
-      <w:proofErr w:type="spellEnd"/>
       <w:r>
         <w:t>.</w:t>
       </w:r>
@@ -1155,7 +1139,6 @@
       <w:r>
         <w:t xml:space="preserve">El nombre de la función es </w:t>
       </w:r>
-      <w:proofErr w:type="spellStart"/>
       <w:r>
         <w:rPr>
           <w:i/>
@@ -1163,7 +1146,6 @@
         </w:rPr>
         <w:t>menorigual_racional</w:t>
       </w:r>
-      <w:proofErr w:type="spellEnd"/>
       <w:r>
         <w:t>.</w:t>
       </w:r>
@@ -1184,7 +1166,6 @@
       <w:r>
         <w:t>Tras crear una función para la prueba de matrices (</w:t>
       </w:r>
-      <w:proofErr w:type="spellStart"/>
       <w:r>
         <w:rPr>
           <w:i/>
@@ -1192,7 +1173,6 @@
         </w:rPr>
         <w:t>test_matriz</w:t>
       </w:r>
-      <w:proofErr w:type="spellEnd"/>
       <w:r>
         <w:t>), s</w:t>
       </w:r>
@@ -1211,7 +1191,6 @@
       <w:r>
         <w:t xml:space="preserve"> </w:t>
       </w:r>
-      <w:proofErr w:type="spellStart"/>
       <w:proofErr w:type="gramStart"/>
       <w:r>
         <w:rPr>
@@ -1228,7 +1207,6 @@
         </w:rPr>
         <w:t>_matrices</w:t>
       </w:r>
-      <w:proofErr w:type="spellEnd"/>
       <w:r>
         <w:t>.</w:t>
       </w:r>
@@ -1255,7 +1233,6 @@
       <w:r>
         <w:t xml:space="preserve">El nombre de la función es </w:t>
       </w:r>
-      <w:proofErr w:type="spellStart"/>
       <w:r>
         <w:rPr>
           <w:i/>
@@ -1263,7 +1240,6 @@
         </w:rPr>
         <w:t>prod_matrices</w:t>
       </w:r>
-      <w:proofErr w:type="spellEnd"/>
       <w:r>
         <w:t>.</w:t>
       </w:r>
@@ -1303,11 +1279,7 @@
         <w:jc w:val="both"/>
       </w:pPr>
       <w:r>
-        <w:t xml:space="preserve">Criterio de </w:t>
-      </w:r>
-      <w:proofErr w:type="spellStart"/>
-      <w:r>
-        <w:t>inver</w:t>
+        <w:t>Criterio de inver</w:t>
       </w:r>
       <w:r>
         <w:t>t</w:t>
@@ -1315,7 +1287,6 @@
       <w:r>
         <w:t>ibilidad</w:t>
       </w:r>
-      <w:proofErr w:type="spellEnd"/>
     </w:p>
     <w:p>
       <w:pPr>
@@ -1325,21 +1296,13 @@
         <w:t>Se ha implementado correctamente el criter</w:t>
       </w:r>
       <w:r>
-        <w:t xml:space="preserve">io de </w:t>
-      </w:r>
-      <w:proofErr w:type="spellStart"/>
-      <w:r>
-        <w:t>inver</w:t>
+        <w:t>io de inver</w:t>
       </w:r>
       <w:r>
         <w:t>t</w:t>
       </w:r>
       <w:r>
-        <w:t>ibilidad</w:t>
-      </w:r>
-      <w:proofErr w:type="spellEnd"/>
-      <w:r>
-        <w:t xml:space="preserve">. </w:t>
+        <w:t xml:space="preserve">ibilidad. </w:t>
       </w:r>
       <w:r>
         <w:t xml:space="preserve">Este criterio consiste en verificar si </w:t>
@@ -1361,38 +1324,6 @@
       </w:r>
       <w:r>
         <w:t>la matriz se puede invertir.</w:t>
-      </w:r>
-      <w:r>
-        <w:t xml:space="preserve"> El nombre de la función es </w:t>
-      </w:r>
-      <w:proofErr w:type="gramStart"/>
-      <w:r>
-        <w:rPr>
-          <w:i/>
-          <w:iCs/>
-        </w:rPr>
-        <w:t>inversa?</w:t>
-      </w:r>
-      <w:r>
-        <w:t>.</w:t>
-      </w:r>
-      <w:proofErr w:type="gramEnd"/>
-    </w:p>
-    <w:p>
-      <w:pPr>
-        <w:pStyle w:val="Ttulo2"/>
-        <w:jc w:val="both"/>
-      </w:pPr>
-      <w:r>
-        <w:t>Inversa de matrices</w:t>
-      </w:r>
-    </w:p>
-    <w:p>
-      <w:pPr>
-        <w:jc w:val="both"/>
-      </w:pPr>
-      <w:r>
-        <w:t>Se ha implementado correctamente la inversa de matrices.</w:t>
       </w:r>
       <w:r>
         <w:t xml:space="preserve"> El nombre de la función es </w:t>
@@ -1405,6 +1336,40 @@
         </w:rPr>
         <w:t>inversa</w:t>
       </w:r>
+      <w:bookmarkStart w:id="1" w:name="_GoBack"/>
+      <w:bookmarkEnd w:id="1"/>
+      <w:proofErr w:type="gramEnd"/>
+      <w:r>
+        <w:t>.</w:t>
+      </w:r>
+    </w:p>
+    <w:p>
+      <w:pPr>
+        <w:pStyle w:val="Ttulo2"/>
+        <w:jc w:val="both"/>
+      </w:pPr>
+      <w:r>
+        <w:t>Inversa de matrices</w:t>
+      </w:r>
+    </w:p>
+    <w:p>
+      <w:pPr>
+        <w:jc w:val="both"/>
+      </w:pPr>
+      <w:r>
+        <w:t>Se ha implementado correctamente la inversa de matrices.</w:t>
+      </w:r>
+      <w:r>
+        <w:t xml:space="preserve"> El nombre de la función es </w:t>
+      </w:r>
+      <w:proofErr w:type="gramStart"/>
+      <w:r>
+        <w:rPr>
+          <w:i/>
+          <w:iCs/>
+        </w:rPr>
+        <w:t>inversa</w:t>
+      </w:r>
       <w:proofErr w:type="gramEnd"/>
       <w:r>
         <w:t>.</w:t>
@@ -1453,7 +1418,6 @@
       <w:r>
         <w:t xml:space="preserve"> El nombre de la función es </w:t>
       </w:r>
-      <w:proofErr w:type="spellStart"/>
       <w:r>
         <w:rPr>
           <w:i/>
@@ -1461,7 +1425,6 @@
         </w:rPr>
         <w:t>potencia_matrices</w:t>
       </w:r>
-      <w:proofErr w:type="spellEnd"/>
       <w:r>
         <w:t>.</w:t>
       </w:r>
@@ -1496,23 +1459,7 @@
         <w:t xml:space="preserve"> </w:t>
       </w:r>
       <w:r>
-        <w:t xml:space="preserve">Además, todas las funciones han quedado comprobadas según lo </w:t>
-      </w:r>
-      <w:proofErr w:type="spellStart"/>
-      <w:r>
-        <w:t>provisto</w:t>
-      </w:r>
-      <w:proofErr w:type="spellEnd"/>
-      <w:r>
-        <w:t xml:space="preserve"> en el documento .</w:t>
-      </w:r>
-      <w:proofErr w:type="spellStart"/>
-      <w:r>
-        <w:t>txt</w:t>
-      </w:r>
-      <w:proofErr w:type="spellEnd"/>
-      <w:r>
-        <w:t xml:space="preserve"> de pruebas y lo indicado en la práctica.</w:t>
+        <w:t>Además, todas las funciones han quedado comprobadas según lo provisto en el documento .txt de pruebas y lo indicado en la práctica.</w:t>
       </w:r>
     </w:p>
     <w:p>
@@ -1689,10 +1636,7 @@
         <w:t xml:space="preserve">Además, hemos añadido en cada función la línea a ejecutar para probar que funciona correctamente. La mayoría son las proporcionadas en el documento de pruebas, por lo que sólo hemos añadido las restantes. </w:t>
       </w:r>
     </w:p>
-    <w:p>
-      <w:bookmarkStart w:id="1" w:name="_GoBack"/>
-      <w:bookmarkEnd w:id="1"/>
-    </w:p>
+    <w:p/>
     <w:sectPr>
       <w:pgSz w:w="11906" w:h="16838"/>
       <w:pgMar w:top="1417" w:right="1701" w:bottom="1417" w:left="1701" w:header="708" w:footer="708" w:gutter="0"/>
@@ -2770,6 +2714,7 @@
     <w:rsid w:val="004B3232"/>
     <w:rsid w:val="004C0895"/>
     <w:rsid w:val="0059170C"/>
+    <w:rsid w:val="005A108D"/>
     <w:rsid w:val="006239A7"/>
     <w:rsid w:val="0063284C"/>
     <w:rsid w:val="0084373D"/>
@@ -3581,7 +3526,7 @@
 </file>
 
 <file path=customXml/itemProps2.xml><?xml version="1.0" encoding="utf-8"?>
-<ds:datastoreItem xmlns:ds="http://schemas.openxmlformats.org/officeDocument/2006/customXml" ds:itemID="{2ED8DA60-650D-4E84-9B83-32D833B6191D}">
+<ds:datastoreItem xmlns:ds="http://schemas.openxmlformats.org/officeDocument/2006/customXml" ds:itemID="{E04658FE-CBDF-43E0-83EE-9E6824DF9597}">
   <ds:schemaRefs>
     <ds:schemaRef ds:uri="http://schemas.openxmlformats.org/officeDocument/2006/bibliography"/>
   </ds:schemaRefs>

</xml_diff>